<commit_message>
completed InnerSource.docx with summarized info and sources
</commit_message>
<xml_diff>
--- a/Inner Source/Inner Source.docx
+++ b/Inner Source/Inner Source.docx
@@ -23,21 +23,31 @@
     </w:p>
     <w:p>
       <w:r>
-        <w:t>Inner Source</w:t>
-      </w:r>
-      <w:r>
-        <w:t xml:space="preserve"> takes the lessons learned from developing open source software and applies them to the way companies develop software internally. As developers have become accustomed to working on world class open source software, there is a strong desire to bring those practices back inside the firewall and apply them to software that companies may be reluctant to release. For companies building mostly closed source software, </w:t>
-      </w:r>
-      <w:r>
-        <w:t>Inner Source</w:t>
-      </w:r>
-      <w:r>
-        <w:t xml:space="preserve"> can be a great tool to help break down silos, encourage internal collaboration, accelerate new engineer on-boarding, and identify opportunities to contribute software back to the open source world.</w:t>
+        <w:t>Inner Source takes the lessons learned from developing open source software and applies them to the way companies develop software internally. As developers have become accustomed to working on world class open source software, there is a strong desire to bring those practices back inside the firewall and apply them to software that companies may be reluctant to release. For companies building mostly closed source software, Inner Source can be a great tool to help break down silos, encourage internal collaboration, accelerate new engineer on-boarding, and identify opportunities to contribute software back to the open source world.</w:t>
       </w:r>
     </w:p>
     <w:p/>
     <w:p>
       <w:pPr>
+        <w:rPr>
+          <w:lang w:val="de-DE"/>
+        </w:rPr>
+      </w:pPr>
+      <w:r>
+        <w:t xml:space="preserve">Inner Source </w:t>
+      </w:r>
+      <w:proofErr w:type="spellStart"/>
+      <w:r>
+        <w:t>bedeutet</w:t>
+      </w:r>
+      <w:proofErr w:type="spellEnd"/>
+      <w:r>
+        <w:t xml:space="preserve"> </w:t>
+      </w:r>
+    </w:p>
+    <w:p/>
+    <w:p>
+      <w:pPr>
         <w:pStyle w:val="berschrift2"/>
       </w:pPr>
       <w:proofErr w:type="spellStart"/>
@@ -62,13 +72,7 @@
     </w:p>
     <w:p>
       <w:r>
-        <w:t xml:space="preserve">Unfortunately, implementation and adoption </w:t>
-      </w:r>
-      <w:r>
-        <w:t>aren’t</w:t>
-      </w:r>
-      <w:r>
-        <w:t xml:space="preserve"> prescriptive; one shoe doesn’t fit all. However, there are a few key practices that can be adopted to facilitate a more collaborative development environment.</w:t>
+        <w:t>Unfortunately, implementation and adoption aren’t prescriptive; one shoe doesn’t fit all. However, there are a few key practices that can be adopted to facilitate a more collaborative development environment.</w:t>
       </w:r>
     </w:p>
     <w:p>
@@ -88,10 +92,7 @@
     </w:p>
     <w:p>
       <w:r>
-        <w:t>Typically,</w:t>
-      </w:r>
-      <w:r>
-        <w:t xml:space="preserve"> in the closed source world, teams have a product owner or technical lead. The remaining developers on the team are regarded as contributors. To provide an optimal collaborative culture, the team must evolve. While the product owner or technical lead doesn’t change, short of being exposed to a (potentially) much larger audience, the real change applies to the rest of the team. They become committers rather than contributors. The difference is subtle and yield greater results. Consider the differences:</w:t>
+        <w:t>Typically, in the closed source world, teams have a product owner or technical lead. The remaining developers on the team are regarded as contributors. To provide an optimal collaborative culture, the team must evolve. While the product owner or technical lead doesn’t change, short of being exposed to a (potentially) much larger audience, the real change applies to the rest of the team. They become committers rather than contributors. The difference is subtle and yield greater results. Consider the differences:</w:t>
       </w:r>
     </w:p>
     <w:p>
@@ -126,11 +127,8 @@
     </w:p>
     <w:p>
       <w:r>
-        <w:t xml:space="preserve">The most successful collaborative projects are those that maximize automation. Getting a project up and running consistently between veterans and newcomers alike should be no more difficult than “make build”, “make install”, “make run”, and so on. Nothing further should be required. </w:t>
-      </w:r>
-      <w:r>
         <w:lastRenderedPageBreak/>
-        <w:t>Projects should also have full automated build and test pipelines in place, giving new contributors confidence in their submissions before code is merged.</w:t>
+        <w:t>The most successful collaborative projects are those that maximize automation. Getting a project up and running consistently between veterans and newcomers alike should be no more difficult than “make build”, “make install”, “make run”, and so on. Nothing further should be required. Projects should also have full automated build and test pipelines in place, giving new contributors confidence in their submissions before code is merged.</w:t>
       </w:r>
     </w:p>
     <w:p>
@@ -162,11 +160,9 @@
       <w:r>
         <w:t xml:space="preserve">The barrier of entry for dependency inspection (debugging, contributions, and so </w:t>
       </w:r>
-      <w:proofErr w:type="gramStart"/>
-      <w:r>
-        <w:t>on )</w:t>
-      </w:r>
-      <w:proofErr w:type="gramEnd"/>
+      <w:r>
+        <w:t>on)</w:t>
+      </w:r>
       <w:r>
         <w:t xml:space="preserve"> is lowered.</w:t>
       </w:r>
@@ -256,13 +252,7 @@
     </w:p>
     <w:p>
       <w:r>
-        <w:t xml:space="preserve">A consistent communication method is a fundamental pillar to the success of inner sourcing. Without a consistent communication method that transcends the team barriers, the effectiveness of inner sourcing efforts </w:t>
-      </w:r>
-      <w:r>
-        <w:t>is</w:t>
-      </w:r>
-      <w:r>
-        <w:t xml:space="preserve"> inherently limited by a lack of transparency and open communication. When evaluating collaboration tools, it’s important to define what communication problems you’re trying to solve:</w:t>
+        <w:t>A consistent communication method is a fundamental pillar to the success of inner sourcing. Without a consistent communication method that transcends the team barriers, the effectiveness of inner sourcing efforts is inherently limited by a lack of transparency and open communication. When evaluating collaboration tools, it’s important to define what communication problems you’re trying to solve:</w:t>
       </w:r>
     </w:p>
     <w:p>
@@ -274,6 +264,7 @@
         </w:numPr>
       </w:pPr>
       <w:r>
+        <w:lastRenderedPageBreak/>
         <w:t>Are you primarily going to be discussing system design and architecture?</w:t>
       </w:r>
     </w:p>
@@ -291,14 +282,7 @@
     </w:p>
     <w:p>
       <w:r>
-        <w:lastRenderedPageBreak/>
-        <w:t xml:space="preserve">It’s </w:t>
-      </w:r>
-      <w:r>
-        <w:t>important</w:t>
-      </w:r>
-      <w:r>
-        <w:t xml:space="preserve"> to define the actual problems you’re trying to solve as some tools and methods may actually degrade your ability to communicate effectively as a group. For further insight into this, see http://communicationtheory.org/creativity-in-groups/.</w:t>
+        <w:t>It’s important to define the actual problems you’re trying to solve as some tools and methods may actually degrade your ability to communicate effectively as a group. For further insight into this, see http://communicationtheory.org/creativity-in-groups/.</w:t>
       </w:r>
     </w:p>
     <w:p>
@@ -384,24 +368,27 @@
     </w:p>
     <w:p>
       <w:r>
+        <w:lastRenderedPageBreak/>
         <w:t xml:space="preserve">Generalized solutions take time to design, implement and test. Having the ability to recognize where you’re making assumptions and </w:t>
       </w:r>
       <w:r>
         <w:t>validating,</w:t>
       </w:r>
       <w:r>
-        <w:t xml:space="preserve"> they’re the right ones to make or determining an alternate, assumption-free solution can be a hard thing to do and takes a lot of trial and error. However, in the long run, thinking about problems and developing generalized solutions not only </w:t>
-      </w:r>
-      <w:r>
-        <w:lastRenderedPageBreak/>
-        <w:t>benefits you, but others within your organization. Instead of copy/pasting and refactoring, modular code and libraries can be reused by multiple teams and extended upon.</w:t>
-      </w:r>
-    </w:p>
-    <w:p>
+        <w:t xml:space="preserve"> they’re the right ones to make or determining an alternate, assumption-free solution can be a hard thing to do and takes a lot of trial and error. However, in the long run, thinking about problems and developing generalized solutions not only benefits you, but others within your organization. Instead of copy/pasting and refactoring, modular code and libraries can be reused by multiple teams and extended upon.</w:t>
+      </w:r>
+    </w:p>
+    <w:p>
+      <w:pPr>
+        <w:rPr>
+          <w:lang w:val="de-DE"/>
+        </w:rPr>
+      </w:pPr>
       <w:hyperlink r:id="rId5" w:history="1">
         <w:r>
           <w:rPr>
             <w:rStyle w:val="Hyperlink"/>
+            <w:lang w:val="de-DE"/>
           </w:rPr>
           <w:t>Source</w:t>
         </w:r>
@@ -445,13 +432,7 @@
     </w:p>
     <w:p>
       <w:r>
-        <w:t xml:space="preserve">To understand the appeal of </w:t>
-      </w:r>
-      <w:r>
-        <w:t>Inner Source</w:t>
-      </w:r>
-      <w:r>
-        <w:t xml:space="preserve"> project management, consider what has made open source software development so successful:</w:t>
+        <w:t>To understand the appeal of Inner Source project management, consider what has made open source software development so successful:</w:t>
       </w:r>
     </w:p>
     <w:p>
@@ -516,16 +497,7 @@
     </w:p>
     <w:p>
       <w:r>
-        <w:t>Inner Source</w:t>
-      </w:r>
-      <w:r>
-        <w:t xml:space="preserve"> differs from classic open source by remaining within the view and control of a single organization. The “openness” of the project extends across many teams within the organization. This allows the organization to embed differentiating trade secrets into the code without fear that they will be revealed to outsiders, while benefitting from the creativity and diverse perspectives contributed by people throughout the organization. Often, the organization chooses to share parts of an </w:t>
-      </w:r>
-      <w:r>
-        <w:t>Inner Source</w:t>
-      </w:r>
-      <w:r>
-        <w:t xml:space="preserve"> project with the public, effectively turning them into open source. When the technologies and management practices of open source are used internally, moving the project into a public arena becomes much easier.</w:t>
+        <w:t>Inner Source differs from classic open source by remaining within the view and control of a single organization. The “openness” of the project extends across many teams within the organization. This allows the organization to embed differentiating trade secrets into the code without fear that they will be revealed to outsiders, while benefitting from the creativity and diverse perspectives contributed by people throughout the organization. Often, the organization chooses to share parts of an Inner Source project with the public, effectively turning them into open source. When the technologies and management practices of open source are used internally, moving the project into a public arena becomes much easier.</w:t>
       </w:r>
     </w:p>
     <w:p>
@@ -576,6 +548,7 @@
         <w:rPr>
           <w:lang w:val="de-DE"/>
         </w:rPr>
+        <w:lastRenderedPageBreak/>
         <w:t>Entwicklung wird effizienter – Zeitaufwand und Entwicklungskosten werden verringert</w:t>
       </w:r>
     </w:p>
@@ -630,7 +603,6 @@
         <w:rPr>
           <w:lang w:val="de-DE"/>
         </w:rPr>
-        <w:lastRenderedPageBreak/>
         <w:t xml:space="preserve">Flexibler Einsatz von Entwicklern – </w:t>
       </w:r>
       <w:r>
@@ -700,6 +672,7 @@
           <w:lang w:val="de-DE"/>
         </w:rPr>
       </w:pPr>
+      <w:bookmarkStart w:id="0" w:name="_Hlk58406828"/>
     </w:p>
     <w:p>
       <w:pPr>
@@ -848,6 +821,7 @@
         <w:t xml:space="preserve"> </w:t>
       </w:r>
     </w:p>
+    <w:bookmarkEnd w:id="0"/>
     <w:p>
       <w:pPr>
         <w:rPr>
@@ -858,22 +832,29 @@
     <w:p>
       <w:pPr>
         <w:pStyle w:val="berschrift2"/>
-      </w:pPr>
+        <w:rPr>
+          <w:lang w:val="de-DE"/>
+        </w:rPr>
+      </w:pPr>
+      <w:r>
+        <w:rPr>
+          <w:lang w:val="de-DE"/>
+        </w:rPr>
+        <w:t xml:space="preserve">Entwicklung nach dem </w:t>
+      </w:r>
       <w:proofErr w:type="spellStart"/>
       <w:r>
-        <w:t>Entwicklung</w:t>
+        <w:rPr>
+          <w:lang w:val="de-DE"/>
+        </w:rPr>
+        <w:t>Inner</w:t>
       </w:r>
       <w:proofErr w:type="spellEnd"/>
       <w:r>
-        <w:t xml:space="preserve"> </w:t>
-      </w:r>
-      <w:proofErr w:type="spellStart"/>
-      <w:r>
-        <w:t>nach</w:t>
-      </w:r>
-      <w:proofErr w:type="spellEnd"/>
-      <w:r>
-        <w:t xml:space="preserve"> dem Inner Source Philosophie</w:t>
+        <w:rPr>
+          <w:lang w:val="de-DE"/>
+        </w:rPr>
+        <w:t xml:space="preserve"> Source Philosophie</w:t>
       </w:r>
     </w:p>
     <w:p>
@@ -890,6 +871,7 @@
           <w:lang w:val="de-DE"/>
         </w:rPr>
       </w:pPr>
+      <w:bookmarkStart w:id="1" w:name="_Hlk58408517"/>
       <w:r>
         <w:rPr>
           <w:lang w:val="de-DE"/>
@@ -964,14 +946,11 @@
         </w:numPr>
       </w:pPr>
       <w:r>
+        <w:lastRenderedPageBreak/>
         <w:t xml:space="preserve">Trusted Committer - </w:t>
       </w:r>
       <w:r>
-        <w:t xml:space="preserve">The Trusted Committer is always a member of the Inner Source community, which is also sometimes referred to as the Host Team. In this analogy, the Trusted Committer is responsible for both building the house and setting the house rules to ensure their guests are comfortable and can work together effectively. Compared to contributors, Trusted Committers have earned the responsibility to push code closer to </w:t>
-      </w:r>
-      <w:r>
-        <w:lastRenderedPageBreak/>
-        <w:t>production and are generally allowed to perform tasks that have a higher level of risk associated with them.</w:t>
+        <w:t>The Trusted Committer is always a member of the Inner Source community, which is also sometimes referred to as the Host Team. In this analogy, the Trusted Committer is responsible for both building the house and setting the house rules to ensure their guests are comfortable and can work together effectively. Compared to contributors, Trusted Committers have earned the responsibility to push code closer to production and are generally allowed to perform tasks that have a higher level of risk associated with them.</w:t>
       </w:r>
     </w:p>
     <w:p>
@@ -1096,6 +1075,8 @@
           <w:lang w:val="de-DE"/>
         </w:rPr>
       </w:pPr>
+      <w:bookmarkStart w:id="2" w:name="_Hlk58407358"/>
+      <w:bookmarkEnd w:id="1"/>
     </w:p>
     <w:p>
       <w:pPr>
@@ -1110,6 +1091,8 @@
         </w:rPr>
         <w:t>Unterstützende Software &amp; Werkzeuge</w:t>
       </w:r>
+      <w:bookmarkStart w:id="3" w:name="_GoBack"/>
+      <w:bookmarkEnd w:id="3"/>
     </w:p>
     <w:p>
       <w:pPr>
@@ -1157,13 +1140,7 @@
         <w:rPr>
           <w:lang w:val="de-DE"/>
         </w:rPr>
-        <w:t xml:space="preserve">Der E-Mail-Austausch reicht selbst nicht aus, besonders in geografisch verteilte Entwicklerteams, da viele Beiträge in Echtzeit entstehen. </w:t>
-      </w:r>
-      <w:r>
-        <w:rPr>
-          <w:lang w:val="de-DE"/>
-        </w:rPr>
-        <w:t xml:space="preserve">Dazu brauch man Werkzeuge, welche sowohl synchrone als auch asynchrone Kommunikation erlaubt. </w:t>
+        <w:t xml:space="preserve">Der E-Mail-Austausch reicht selbst nicht aus, besonders in geografisch verteilte Entwicklerteams, da viele Beiträge in Echtzeit entstehen. Dazu brauch man Werkzeuge, welche sowohl synchrone als auch asynchrone Kommunikation erlaubt. </w:t>
       </w:r>
       <w:r>
         <w:rPr>
@@ -1269,21 +1246,7 @@
         <w:rPr>
           <w:lang w:val="de-DE"/>
         </w:rPr>
-        <w:t xml:space="preserve"> Werkzeug für jedes Softwareprojekt, hier aber mit einem wichtigen Unterschied. Beiträge zum Projekt erfolgen sowohl innerhalb als auch außerhalb des </w:t>
-      </w:r>
-      <w:proofErr w:type="spellStart"/>
-      <w:r>
-        <w:rPr>
-          <w:lang w:val="de-DE"/>
-        </w:rPr>
-        <w:t>Entwicklungteams</w:t>
-      </w:r>
-      <w:proofErr w:type="spellEnd"/>
-      <w:r>
-        <w:rPr>
-          <w:lang w:val="de-DE"/>
-        </w:rPr>
-        <w:t xml:space="preserve">, daher ist die zentralisierte Versionskontrolle mit größerem Bearbeitungsaufwand verbunden. Die verteile Versionskontrolle ist daher die bevorzugte Option, da sie ein gewisser Grad an Unabhängigkeit zwischen Beiträge gewährleistet. Solche Features sind auf das Plattform GitHub verfügbar, wie z.B. </w:t>
+        <w:t xml:space="preserve"> Werkzeug für jedes Softwareprojekt, hier aber mit einem wichtigen Unterschied. Beiträge zum Projekt erfolgen sowohl innerhalb als auch außerhalb des Entwicklungteams, daher ist die zentralisierte Versionskontrolle mit größerem Bearbeitungsaufwand verbunden. Die verteile Versionskontrolle ist daher die bevorzugte Option, da sie ein gewisser Grad an Unabhängigkeit zwischen Beiträge gewährleistet. Solche Features sind auf das Plattform GitHub verfügbar, wie z.B. </w:t>
       </w:r>
       <w:proofErr w:type="spellStart"/>
       <w:r>
@@ -1335,8 +1298,6 @@
         </w:rPr>
         <w:t>Code</w:t>
       </w:r>
-      <w:bookmarkStart w:id="0" w:name="_GoBack"/>
-      <w:bookmarkEnd w:id="0"/>
     </w:p>
     <w:p>
       <w:pPr>
@@ -1385,7 +1346,14 @@
         <w:rPr>
           <w:lang w:val="de-DE"/>
         </w:rPr>
-        <w:t>, sind sowohl für einfache Fragen als auch für komplizierte Anliegen hilfreich. Die Threads von Mailing-Listen können zeigen, welches Projektteil mehr Arbeit benötigt oder wo sich die Aufgaben aufeinanderstapeln.</w:t>
+        <w:t xml:space="preserve">, sind sowohl für einfache Fragen als auch für komplizierte Anliegen hilfreich. Die Threads von Mailing-Listen können zeigen, welches Projektteil mehr </w:t>
+      </w:r>
+      <w:r>
+        <w:rPr>
+          <w:lang w:val="de-DE"/>
+        </w:rPr>
+        <w:lastRenderedPageBreak/>
+        <w:t>Arbeit benötigt oder wo sich die Aufgaben aufeinanderstapeln.</w:t>
       </w:r>
       <w:r>
         <w:rPr>
@@ -1424,10 +1392,10 @@
         <w:t xml:space="preserve"> kombinieren, um genaue Kennzahlen für das ganze Projektentwicklungsprozess zu ermitteln, wie z.B. Zeitaufwand von der Idee bis zur Bereitstellung, ausgeführte Iterationen, beteiligte Personen etc.</w:t>
       </w:r>
     </w:p>
+    <w:bookmarkEnd w:id="2"/>
     <w:p>
       <w:proofErr w:type="spellStart"/>
       <w:r>
-        <w:lastRenderedPageBreak/>
         <w:t>Werkzeuge</w:t>
       </w:r>
       <w:proofErr w:type="spellEnd"/>
@@ -1451,81 +1419,10 @@
           <w:ilvl w:val="0"/>
           <w:numId w:val="9"/>
         </w:numPr>
-        <w:rPr>
-          <w:lang w:val="de-DE"/>
-        </w:rPr>
-      </w:pPr>
-      <w:r>
-        <w:rPr>
-          <w:lang w:val="de-DE"/>
-        </w:rPr>
-        <w:t xml:space="preserve">Version Control: </w:t>
-      </w:r>
-      <w:proofErr w:type="spellStart"/>
-      <w:r>
-        <w:rPr>
-          <w:lang w:val="de-DE"/>
-        </w:rPr>
-        <w:t>Git</w:t>
-      </w:r>
-      <w:proofErr w:type="spellEnd"/>
-      <w:r>
-        <w:rPr>
-          <w:lang w:val="de-DE"/>
-        </w:rPr>
-        <w:t xml:space="preserve"> bevorzugt</w:t>
-      </w:r>
-      <w:r>
-        <w:rPr>
-          <w:lang w:val="de-DE"/>
-        </w:rPr>
-        <w:t>, SVN</w:t>
-      </w:r>
-    </w:p>
-    <w:p>
-      <w:pPr>
-        <w:pStyle w:val="ListParagraph"/>
-        <w:numPr>
-          <w:ilvl w:val="0"/>
-          <w:numId w:val="9"/>
-        </w:numPr>
       </w:pPr>
       <w:r>
         <w:t>Ticket System: GitHub Issues, JIRA, Bugzilla</w:t>
       </w:r>
-    </w:p>
-    <w:p>
-      <w:pPr>
-        <w:pStyle w:val="ListParagraph"/>
-        <w:numPr>
-          <w:ilvl w:val="0"/>
-          <w:numId w:val="9"/>
-        </w:numPr>
-      </w:pPr>
-      <w:r>
-        <w:t xml:space="preserve">Mailing-Listen, </w:t>
-      </w:r>
-      <w:proofErr w:type="spellStart"/>
-      <w:r>
-        <w:t>Foren</w:t>
-      </w:r>
-      <w:proofErr w:type="spellEnd"/>
-      <w:r>
-        <w:t xml:space="preserve"> </w:t>
-      </w:r>
-      <w:proofErr w:type="spellStart"/>
-      <w:r>
-        <w:t>etc</w:t>
-      </w:r>
-      <w:proofErr w:type="spellEnd"/>
-      <w:r>
-        <w:t xml:space="preserve"> - </w:t>
-      </w:r>
-      <w:proofErr w:type="spellStart"/>
-      <w:r>
-        <w:t>Stackoverflow</w:t>
-      </w:r>
-      <w:proofErr w:type="spellEnd"/>
     </w:p>
     <w:p>
       <w:r>
@@ -1565,103 +1462,6 @@
         </w:numPr>
       </w:pPr>
     </w:p>
-    <w:p>
-      <w:bookmarkStart w:id="1" w:name="_Hlk58332770"/>
-      <w:r>
-        <w:t xml:space="preserve">Contributor vs Trusted </w:t>
-      </w:r>
-      <w:r>
-        <w:t>Committer</w:t>
-      </w:r>
-    </w:p>
-    <w:p>
-      <w:pPr>
-        <w:pStyle w:val="ListParagraph"/>
-        <w:numPr>
-          <w:ilvl w:val="0"/>
-          <w:numId w:val="2"/>
-        </w:numPr>
-      </w:pPr>
-      <w:r>
-        <w:t>Contributor</w:t>
-      </w:r>
-      <w:r>
-        <w:t xml:space="preserve"> - </w:t>
-      </w:r>
-      <w:r>
-        <w:t xml:space="preserve">Contributors may or may not be part of the community. They might be sent by another team to develop a feature the team needs. </w:t>
-      </w:r>
-      <w:r>
-        <w:t>Therefore,</w:t>
-      </w:r>
-      <w:r>
-        <w:t xml:space="preserve"> we sometimes also refer to Contributors as Guests or as part of a Guest Team. The Contributor is responsible for "fitting in" and for conforming to the community’s expectations and processes.</w:t>
-      </w:r>
-    </w:p>
-    <w:p>
-      <w:pPr>
-        <w:pStyle w:val="ListParagraph"/>
-        <w:numPr>
-          <w:ilvl w:val="0"/>
-          <w:numId w:val="2"/>
-        </w:numPr>
-      </w:pPr>
-      <w:r>
-        <w:t xml:space="preserve">Trusted </w:t>
-      </w:r>
-      <w:r>
-        <w:t xml:space="preserve">Committer - </w:t>
-      </w:r>
-      <w:r>
-        <w:t xml:space="preserve">The Trusted Committer is always a member of the </w:t>
-      </w:r>
-      <w:r>
-        <w:t>Inner Source</w:t>
-      </w:r>
-      <w:r>
-        <w:t xml:space="preserve"> community, which is also sometimes referred to as the Host Team. In this analogy, the Trusted Committer is responsible for both building the house and setting the house rules to ensure their guests are comfortable and can work together effectively. Compared to contributors, Trusted Committers have earned the responsibility to push code closer to production and are generally allowed to perform tasks that have a higher level of risk associated with them.</w:t>
-      </w:r>
-    </w:p>
-    <w:p>
-      <w:pPr>
-        <w:pStyle w:val="ListParagraph"/>
-        <w:numPr>
-          <w:ilvl w:val="0"/>
-          <w:numId w:val="2"/>
-        </w:numPr>
-      </w:pPr>
-      <w:r>
-        <w:t xml:space="preserve">Product Owner - </w:t>
-      </w:r>
-      <w:r>
-        <w:t xml:space="preserve">The Product Owner (PO) is the third role in </w:t>
-      </w:r>
-      <w:r>
-        <w:t>Inner Source</w:t>
-      </w:r>
-      <w:r>
-        <w:t xml:space="preserve">. </w:t>
-      </w:r>
-      <w:r>
-        <w:t>Like</w:t>
-      </w:r>
-      <w:r>
-        <w:t xml:space="preserve"> agile processes, the PO is responsible for defining and prioritizing requirements and stories for the community to implement. The PO interacts often with the Trusted Committer, (e.g., in making sure that a requested or contributed feature </w:t>
-      </w:r>
-      <w:r>
-        <w:t>belongs</w:t>
-      </w:r>
-      <w:r>
-        <w:t xml:space="preserve"> to the product). Especially in smaller, grassroots </w:t>
-      </w:r>
-      <w:r>
-        <w:t>Inner Source</w:t>
-      </w:r>
-      <w:r>
-        <w:t xml:space="preserve"> communities, the Trusted Committer usually also acts as a PO. Check out our Product Owner Learning Path segment for more detailed information.</w:t>
-      </w:r>
-    </w:p>
-    <w:bookmarkEnd w:id="1"/>
     <w:p>
       <w:proofErr w:type="spellStart"/>
       <w:r>
@@ -1741,25 +1541,14 @@
           <w:numId w:val="4"/>
         </w:numPr>
       </w:pPr>
-      <w:r>
-        <w:lastRenderedPageBreak/>
-        <w:fldChar w:fldCharType="begin"/>
-      </w:r>
-      <w:r>
-        <w:instrText>HYPERLINK "https://en.wikipedia.org/wiki/Inner_source" \l ":~:text=Inner%20source%20is%20the%20use,Tim%20O'Reilly%20in%202000."</w:instrText>
-      </w:r>
-      <w:r>
-        <w:fldChar w:fldCharType="separate"/>
-      </w:r>
-      <w:r>
-        <w:rPr>
-          <w:rStyle w:val="Hyperlink"/>
-        </w:rPr>
-        <w:t>Inner Source Wikipedia</w:t>
-      </w:r>
-      <w:r>
-        <w:fldChar w:fldCharType="end"/>
-      </w:r>
+      <w:hyperlink r:id="rId8" w:anchor=":~:text=Inner%20source%20is%20the%20use,Tim%20O'Reilly%20in%202000." w:history="1">
+        <w:r>
+          <w:rPr>
+            <w:rStyle w:val="Hyperlink"/>
+          </w:rPr>
+          <w:t>Inner Source Wikipedia</w:t>
+        </w:r>
+      </w:hyperlink>
     </w:p>
     <w:p>
       <w:pPr>
@@ -1769,24 +1558,14 @@
           <w:numId w:val="4"/>
         </w:numPr>
       </w:pPr>
-      <w:r>
-        <w:fldChar w:fldCharType="begin"/>
-      </w:r>
-      <w:r>
-        <w:instrText xml:space="preserve"> HYPERLINK "https://innersourcecommons.org/" </w:instrText>
-      </w:r>
-      <w:r>
-        <w:fldChar w:fldCharType="separate"/>
-      </w:r>
-      <w:r>
-        <w:rPr>
-          <w:rStyle w:val="Hyperlink"/>
-        </w:rPr>
-        <w:t>Inner Source Commons</w:t>
-      </w:r>
-      <w:r>
-        <w:fldChar w:fldCharType="end"/>
-      </w:r>
+      <w:hyperlink r:id="rId9" w:history="1">
+        <w:r>
+          <w:rPr>
+            <w:rStyle w:val="Hyperlink"/>
+          </w:rPr>
+          <w:t>Inner Source Commons</w:t>
+        </w:r>
+      </w:hyperlink>
     </w:p>
     <w:sectPr>
       <w:pgSz w:w="12240" w:h="15840"/>

</xml_diff>